<commit_message>
Improve logic for SymbolChar
</commit_message>
<xml_diff>
--- a/test-files/Renderer/Emojis and symbols.docx
+++ b/test-files/Renderer/Emojis and symbols.docx
@@ -60,7 +60,18 @@
           <w:rFonts w:ascii="Courier New" w:hAnsi="Courier New"/>
         </w:rPr>
         <w:t>This is a SymbolChar:</w:t>
+      </w:r>
+      <w:r>
+        <w:rPr>
+          <w:rFonts w:ascii="Courier New" w:hAnsi="Courier New"/>
+        </w:rPr>
         <w:sym w:font="Wingdings" w:char="F03A"/>
+      </w:r>
+      <w:r>
+        <w:rPr>
+          <w:rFonts w:ascii="Courier New" w:hAnsi="Courier New"/>
+        </w:rPr>
+        <w:t>, this is regular text.</w:t>
       </w:r>
     </w:p>
     <w:p/>
@@ -677,6 +688,7 @@
   <w:style w:type="character" w:default="1" w:styleId="Carpredefinitoparagrafo">
     <w:name w:val="Default Paragraph Font"/>
     <w:uiPriority w:val="1"/>
+    <w:semiHidden/>
     <w:unhideWhenUsed/>
   </w:style>
   <w:style w:type="table" w:default="1" w:styleId="Tabellanormale">

</xml_diff>